<commit_message>
Uploaded txt file with link to my figma design
</commit_message>
<xml_diff>
--- a/Bookie.docx
+++ b/Bookie.docx
@@ -13,19 +13,7 @@
         <w:t>website</w:t>
       </w:r>
       <w:r>
-        <w:t xml:space="preserve"> project is designed to streamline the method of scheduling appointments between experts and their customers. Whether or not you are a physician, lawyer, representative, or any other carrier issuer, our platform objectives </w:t>
-      </w:r>
-      <w:r>
-        <w:t xml:space="preserve">are </w:t>
-      </w:r>
-      <w:r>
-        <w:t xml:space="preserve">to simplify the reserving method, saving time for each </w:t>
-      </w:r>
-      <w:r>
-        <w:t>event</w:t>
-      </w:r>
-      <w:r>
-        <w:t xml:space="preserve"> involved.</w:t>
+        <w:t xml:space="preserve"> project is designed to streamline the method of scheduling appointments between experts and their customers. Whether or not you are a physician, lawyer, representative, or any other carrier issuer, our platform objectives are to simplify the reserving method, saving time for each event involved.</w:t>
       </w:r>
     </w:p>
     <w:p>
@@ -52,13 +40,7 @@
         <w:t xml:space="preserve"> </w:t>
       </w:r>
       <w:r>
-        <w:t xml:space="preserve">Availability control: specialists have the power to set their schedules, specifying their working hours, availability, and any routine appointments. This option enables them to hold an </w:t>
-      </w:r>
-      <w:r>
-        <w:t>up-to-date</w:t>
-      </w:r>
-      <w:r>
-        <w:t xml:space="preserve"> and accurate calendar.</w:t>
+        <w:t>Availability control: specialists have the power to set their schedules, specifying their working hours, availability, and any routine appointments. This option enables them to hold an up-to-date and accurate calendar.</w:t>
       </w:r>
     </w:p>
     <w:p>
@@ -69,19 +51,13 @@
         <w:t xml:space="preserve"> </w:t>
       </w:r>
       <w:r>
-        <w:t xml:space="preserve">Clean reserving technique: customers can browse thru the list of available professionals and their services. They </w:t>
-      </w:r>
-      <w:r>
-        <w:t>can</w:t>
-      </w:r>
-      <w:r>
-        <w:t xml:space="preserve"> view the expert's profile, inclusive of their specialization, enjoy, and ratings. Customers can then choose </w:t>
-      </w:r>
-      <w:r>
-        <w:t>an</w:t>
-      </w:r>
-      <w:r>
-        <w:t xml:space="preserve"> appropriate time slot and request an appointment.</w:t>
+        <w:t>Clean reserving technique: customers can browse thr</w:t>
+      </w:r>
+      <w:r>
+        <w:t>ough</w:t>
+      </w:r>
+      <w:r>
+        <w:t xml:space="preserve"> the list of available professionals and their services. They can view the expert's profile, inclusive of their specialization, enjoy, and ratings. Customers can then choose an appropriate time slot and request an appointment.</w:t>
       </w:r>
     </w:p>
     <w:p>
@@ -109,25 +85,13 @@
         <w:t xml:space="preserve"> </w:t>
       </w:r>
       <w:r>
-        <w:t xml:space="preserve">Secure verbal exchange: Our platform gives </w:t>
-      </w:r>
-      <w:r>
-        <w:t>an easy</w:t>
-      </w:r>
-      <w:r>
-        <w:t xml:space="preserve"> messaging capability, allowing specialists and customers to talk directly regarding any specific requirements or queries. This guarantees </w:t>
-      </w:r>
-      <w:r>
-        <w:t>an</w:t>
-      </w:r>
-      <w:r>
-        <w:t xml:space="preserve"> unbroken and handy communication channel among each </w:t>
-      </w:r>
-      <w:r>
-        <w:t>party</w:t>
-      </w:r>
-      <w:r>
-        <w:t>.</w:t>
+        <w:t xml:space="preserve">Secure verbal exchange: Our platform </w:t>
+      </w:r>
+      <w:r>
+        <w:t>provides easy messaging</w:t>
+      </w:r>
+      <w:r>
+        <w:t>, allowing specialists and customers to talk directly regarding any specific requirements or queries. This guarantees an unbroken and handy communication channel among each party.</w:t>
       </w:r>
     </w:p>
     <w:p>
@@ -157,19 +121,7 @@
         <w:t xml:space="preserve"> </w:t>
       </w:r>
       <w:r>
-        <w:t xml:space="preserve">Evaluate and score system: After each appointment, clients </w:t>
-      </w:r>
-      <w:r>
-        <w:t>can</w:t>
-      </w:r>
-      <w:r>
-        <w:t xml:space="preserve"> charge and evaluate the professional's services. This feedback gadget enables specialists </w:t>
-      </w:r>
-      <w:r>
-        <w:t xml:space="preserve">to </w:t>
-      </w:r>
-      <w:r>
-        <w:t>hold high-quality popularity and lets clients make knowledgeable selections when deciding on a carrier issuer.</w:t>
+        <w:t>Evaluate and score system: After each appointment, clients can charge and evaluate the professional's services. This feedback gadget enables specialists to hold high-quality popularity and lets clients make knowledgeable selections when deciding on a carrier issuer.</w:t>
       </w:r>
     </w:p>
     <w:p>
@@ -184,25 +136,7 @@
     </w:p>
     <w:p>
       <w:r>
-        <w:t>•convenience: customers have</w:t>
-      </w:r>
-      <w:r>
-        <w:t xml:space="preserve"> to</w:t>
-      </w:r>
-      <w:r>
-        <w:t xml:space="preserve"> get </w:t>
-      </w:r>
-      <w:r>
-        <w:t xml:space="preserve">the </w:t>
-      </w:r>
-      <w:r>
-        <w:t xml:space="preserve">right of entry to </w:t>
-      </w:r>
-      <w:r>
-        <w:t>an</w:t>
-      </w:r>
-      <w:r>
-        <w:t xml:space="preserve"> extensive variety of specialists and might </w:t>
+        <w:t xml:space="preserve">•convenience: customers have to get the right of entry to an extensive variety of specialists and might </w:t>
       </w:r>
       <w:proofErr w:type="spellStart"/>
       <w:r>
@@ -215,31 +149,13 @@
     </w:p>
     <w:p>
       <w:r>
-        <w:t>•</w:t>
-      </w:r>
-      <w:r>
-        <w:t>Step</w:t>
-      </w:r>
-      <w:r>
-        <w:t xml:space="preserve"> forward agency: experts can effectively manage their schedules, lessen conflicts, and preserve an </w:t>
-      </w:r>
-      <w:r>
-        <w:t>up-to-date</w:t>
-      </w:r>
-      <w:r>
-        <w:t xml:space="preserve"> report of appointments. Clients can without problems view their upcoming appointments and preserve music in their bookings.</w:t>
+        <w:t>•Step forward agency: experts can effectively manage their schedules, lessen conflicts, and preserve an up-to-date report of appointments. Clients can without problems view their upcoming appointments and preserve music in their bookings.</w:t>
       </w:r>
     </w:p>
     <w:p>
       <w:r>
         <w:lastRenderedPageBreak/>
-        <w:t xml:space="preserve">•Transparency and Reliability: Our platform guarantees transparency </w:t>
-      </w:r>
-      <w:r>
-        <w:t>using</w:t>
-      </w:r>
-      <w:r>
-        <w:t xml:space="preserve"> providing comprehensive data approximately experts, including their qualifications, revel, and evaluations. Clients could make informed selections and believe in their selected carrier provider.</w:t>
+        <w:t>•Transparency and Reliability: Our platform guarantees transparency using providing comprehensive data approximately experts, including their qualifications, revel, and evaluations. Clients could make informed selections and believe in their selected carrier provider.</w:t>
       </w:r>
     </w:p>
     <w:p>
@@ -259,19 +175,7 @@
         <w:t>ventures</w:t>
       </w:r>
       <w:r>
-        <w:t xml:space="preserve"> pursuits to simplify the manner of scheduling appointments for experts and customers. </w:t>
-      </w:r>
-      <w:r>
-        <w:t>Using</w:t>
-      </w:r>
-      <w:r>
-        <w:t xml:space="preserve"> offering an intuitive and user-friendly platform, we try to decorate comfort, save time, and sell seamless communication. Embracing generation, our challenge brings efficiency and agency to the arena of appointments, reaping rewards </w:t>
-      </w:r>
-      <w:r>
-        <w:t xml:space="preserve">from </w:t>
-      </w:r>
-      <w:r>
-        <w:t>experts and customers.</w:t>
+        <w:t xml:space="preserve"> pursuits to simplify the manner of scheduling appointments for experts and customers. Using offering an intuitive and user-friendly platform, we try to decorate comfort, save time, and sell seamless communication. Embracing generation, our challenge brings efficiency and agency to the arena of appointments, reaping rewards from experts and customers.</w:t>
       </w:r>
     </w:p>
     <w:sectPr>
@@ -961,6 +865,7 @@
   <w:style w:type="character" w:default="1" w:styleId="DefaultParagraphFont">
     <w:name w:val="Default Paragraph Font"/>
     <w:uiPriority w:val="1"/>
+    <w:semiHidden/>
     <w:unhideWhenUsed/>
   </w:style>
   <w:style w:type="table" w:default="1" w:styleId="TableNormal">

</xml_diff>